<commit_message>
Reviewing studies and planning a rote. First of day, re-learning about API, conventions and DTOs
</commit_message>
<xml_diff>
--- a/03 - REST com ASP.NET Core WebAPI/PADRÃO DE DESENVOLVIMENTO.docx
+++ b/03 - REST com ASP.NET Core WebAPI/PADRÃO DE DESENVOLVIMENTO.docx
@@ -85,7 +85,6 @@
         </w:rPr>
         <w:t xml:space="preserve"> (uma interface) que herda de : </w:t>
       </w:r>
-      <w:proofErr w:type="spellStart"/>
       <w:r>
         <w:rPr>
           <w:rFonts w:ascii="Arial" w:hAnsi="Arial" w:cs="Arial"/>
@@ -96,7 +95,6 @@
         </w:rPr>
         <w:t>IDisposable</w:t>
       </w:r>
-      <w:proofErr w:type="spellEnd"/>
       <w:r>
         <w:rPr>
           <w:rFonts w:ascii="Arial" w:hAnsi="Arial" w:cs="Arial"/>
@@ -290,12 +288,14 @@
         <w:jc w:val="center"/>
         <w:rPr>
           <w:rFonts w:ascii="Arial" w:hAnsi="Arial" w:cs="Arial"/>
-          <w:lang w:val="pt-BR"/>
-        </w:rPr>
-      </w:pPr>
-      <w:r>
-        <w:rPr>
-          <w:rFonts w:ascii="Arial" w:hAnsi="Arial" w:cs="Arial"/>
+          <w:color w:val="FF0000"/>
+          <w:lang w:val="pt-BR"/>
+        </w:rPr>
+      </w:pPr>
+      <w:r>
+        <w:rPr>
+          <w:rFonts w:ascii="Arial" w:hAnsi="Arial" w:cs="Arial"/>
+          <w:color w:val="FF0000"/>
           <w:lang w:val="pt-BR"/>
         </w:rPr>
         <w:t>REPOSITORIO GENERICO -&gt; REPOSITORIOS PERSONALIZADOS</w:t>
@@ -367,25 +367,7 @@
           <w:color w:val="000000" w:themeColor="text1"/>
           <w:lang w:val="pt-BR"/>
         </w:rPr>
-        <w:t xml:space="preserve">Herdando de </w:t>
-      </w:r>
-      <w:proofErr w:type="spellStart"/>
-      <w:r>
-        <w:rPr>
-          <w:rFonts w:ascii="Arial" w:hAnsi="Arial" w:cs="Arial"/>
-          <w:color w:val="000000" w:themeColor="text1"/>
-          <w:lang w:val="pt-BR"/>
-        </w:rPr>
-        <w:t>IDisposable</w:t>
-      </w:r>
-      <w:proofErr w:type="spellEnd"/>
-      <w:r>
-        <w:rPr>
-          <w:rFonts w:ascii="Arial" w:hAnsi="Arial" w:cs="Arial"/>
-          <w:color w:val="000000" w:themeColor="text1"/>
-          <w:lang w:val="pt-BR"/>
-        </w:rPr>
-        <w:t xml:space="preserve"> Where TEntity : Entity. E nela, dentro, adicionar as pesquisas padrões que faremos nos repositórios. Ex:</w:t>
+        <w:t>Herdando de IDisposable Where TEntity : Entity. E nela, dentro, adicionar as pesquisas padrões que faremos nos repositórios. Ex:</w:t>
       </w:r>
     </w:p>
     <w:p>
@@ -472,27 +454,7 @@
           <w:sz w:val="19"/>
           <w:szCs w:val="19"/>
         </w:rPr>
-        <w:t xml:space="preserve">&gt; : </w:t>
-      </w:r>
-      <w:proofErr w:type="spellStart"/>
-      <w:r>
-        <w:rPr>
-          <w:rFonts w:ascii="Consolas" w:hAnsi="Consolas" w:cs="Consolas"/>
-          <w:color w:val="000000"/>
-          <w:sz w:val="19"/>
-          <w:szCs w:val="19"/>
-        </w:rPr>
-        <w:t>IDisposable</w:t>
-      </w:r>
-      <w:proofErr w:type="spellEnd"/>
-      <w:r>
-        <w:rPr>
-          <w:rFonts w:ascii="Consolas" w:hAnsi="Consolas" w:cs="Consolas"/>
-          <w:color w:val="000000"/>
-          <w:sz w:val="19"/>
-          <w:szCs w:val="19"/>
-        </w:rPr>
-        <w:t xml:space="preserve"> </w:t>
+        <w:t xml:space="preserve">&gt; : IDisposable </w:t>
       </w:r>
       <w:r>
         <w:rPr>
@@ -558,27 +520,7 @@
           <w:sz w:val="19"/>
           <w:szCs w:val="19"/>
         </w:rPr>
-        <w:t xml:space="preserve">Task </w:t>
-      </w:r>
-      <w:proofErr w:type="spellStart"/>
-      <w:r>
-        <w:rPr>
-          <w:rFonts w:ascii="Consolas" w:hAnsi="Consolas" w:cs="Consolas"/>
-          <w:color w:val="000000"/>
-          <w:sz w:val="19"/>
-          <w:szCs w:val="19"/>
-        </w:rPr>
-        <w:t>Adicionar</w:t>
-      </w:r>
-      <w:proofErr w:type="spellEnd"/>
-      <w:r>
-        <w:rPr>
-          <w:rFonts w:ascii="Consolas" w:hAnsi="Consolas" w:cs="Consolas"/>
-          <w:color w:val="000000"/>
-          <w:sz w:val="19"/>
-          <w:szCs w:val="19"/>
-        </w:rPr>
-        <w:t>(TEntity entity</w:t>
+        <w:t>Task Adicionar(TEntity entity</w:t>
       </w:r>
       <w:proofErr w:type="gramStart"/>
       <w:r>
@@ -613,47 +555,7 @@
           <w:sz w:val="19"/>
           <w:szCs w:val="19"/>
         </w:rPr>
-        <w:t xml:space="preserve">Task&lt;TEntity&gt; </w:t>
-      </w:r>
-      <w:proofErr w:type="spellStart"/>
-      <w:r>
-        <w:rPr>
-          <w:rFonts w:ascii="Consolas" w:hAnsi="Consolas" w:cs="Consolas"/>
-          <w:color w:val="000000"/>
-          <w:sz w:val="19"/>
-          <w:szCs w:val="19"/>
-        </w:rPr>
-        <w:t>ObterPorId</w:t>
-      </w:r>
-      <w:proofErr w:type="spellEnd"/>
-      <w:r>
-        <w:rPr>
-          <w:rFonts w:ascii="Consolas" w:hAnsi="Consolas" w:cs="Consolas"/>
-          <w:color w:val="000000"/>
-          <w:sz w:val="19"/>
-          <w:szCs w:val="19"/>
-        </w:rPr>
-        <w:t>(</w:t>
-      </w:r>
-      <w:proofErr w:type="spellStart"/>
-      <w:r>
-        <w:rPr>
-          <w:rFonts w:ascii="Consolas" w:hAnsi="Consolas" w:cs="Consolas"/>
-          <w:color w:val="000000"/>
-          <w:sz w:val="19"/>
-          <w:szCs w:val="19"/>
-        </w:rPr>
-        <w:t>Guid</w:t>
-      </w:r>
-      <w:proofErr w:type="spellEnd"/>
-      <w:r>
-        <w:rPr>
-          <w:rFonts w:ascii="Consolas" w:hAnsi="Consolas" w:cs="Consolas"/>
-          <w:color w:val="000000"/>
-          <w:sz w:val="19"/>
-          <w:szCs w:val="19"/>
-        </w:rPr>
-        <w:t xml:space="preserve"> id</w:t>
+        <w:t>Task&lt;TEntity&gt; ObterPorId(Guid id</w:t>
       </w:r>
       <w:proofErr w:type="gramStart"/>
       <w:r>
@@ -688,27 +590,7 @@
           <w:sz w:val="19"/>
           <w:szCs w:val="19"/>
         </w:rPr>
-        <w:t xml:space="preserve">Task&lt;List&lt;TEntity&gt;&gt; </w:t>
-      </w:r>
-      <w:proofErr w:type="spellStart"/>
-      <w:r>
-        <w:rPr>
-          <w:rFonts w:ascii="Consolas" w:hAnsi="Consolas" w:cs="Consolas"/>
-          <w:color w:val="000000"/>
-          <w:sz w:val="19"/>
-          <w:szCs w:val="19"/>
-        </w:rPr>
-        <w:t>ObterTodos</w:t>
-      </w:r>
-      <w:proofErr w:type="spellEnd"/>
-      <w:r>
-        <w:rPr>
-          <w:rFonts w:ascii="Consolas" w:hAnsi="Consolas" w:cs="Consolas"/>
-          <w:color w:val="000000"/>
-          <w:sz w:val="19"/>
-          <w:szCs w:val="19"/>
-        </w:rPr>
-        <w:t>(</w:t>
+        <w:t>Task&lt;List&lt;TEntity&gt;&gt; ObterTodos(</w:t>
       </w:r>
       <w:proofErr w:type="gramStart"/>
       <w:r>
@@ -743,27 +625,7 @@
           <w:sz w:val="19"/>
           <w:szCs w:val="19"/>
         </w:rPr>
-        <w:t xml:space="preserve">Task </w:t>
-      </w:r>
-      <w:proofErr w:type="spellStart"/>
-      <w:r>
-        <w:rPr>
-          <w:rFonts w:ascii="Consolas" w:hAnsi="Consolas" w:cs="Consolas"/>
-          <w:color w:val="000000"/>
-          <w:sz w:val="19"/>
-          <w:szCs w:val="19"/>
-        </w:rPr>
-        <w:t>Atualizar</w:t>
-      </w:r>
-      <w:proofErr w:type="spellEnd"/>
-      <w:r>
-        <w:rPr>
-          <w:rFonts w:ascii="Consolas" w:hAnsi="Consolas" w:cs="Consolas"/>
-          <w:color w:val="000000"/>
-          <w:sz w:val="19"/>
-          <w:szCs w:val="19"/>
-        </w:rPr>
-        <w:t>(TEntity entity</w:t>
+        <w:t>Task Atualizar(TEntity entity</w:t>
       </w:r>
       <w:proofErr w:type="gramStart"/>
       <w:r>
@@ -798,27 +660,7 @@
           <w:sz w:val="19"/>
           <w:szCs w:val="19"/>
         </w:rPr>
-        <w:t>Task Remover(</w:t>
-      </w:r>
-      <w:proofErr w:type="spellStart"/>
-      <w:r>
-        <w:rPr>
-          <w:rFonts w:ascii="Consolas" w:hAnsi="Consolas" w:cs="Consolas"/>
-          <w:color w:val="000000"/>
-          <w:sz w:val="19"/>
-          <w:szCs w:val="19"/>
-        </w:rPr>
-        <w:t>Guid</w:t>
-      </w:r>
-      <w:proofErr w:type="spellEnd"/>
-      <w:r>
-        <w:rPr>
-          <w:rFonts w:ascii="Consolas" w:hAnsi="Consolas" w:cs="Consolas"/>
-          <w:color w:val="000000"/>
-          <w:sz w:val="19"/>
-          <w:szCs w:val="19"/>
-        </w:rPr>
-        <w:t xml:space="preserve"> id</w:t>
+        <w:t>Task Remover(Guid id</w:t>
       </w:r>
       <w:proofErr w:type="gramStart"/>
       <w:r>
@@ -853,27 +695,7 @@
           <w:sz w:val="19"/>
           <w:szCs w:val="19"/>
         </w:rPr>
-        <w:t xml:space="preserve">Task&lt;IEnumerable&lt;TEntity&gt;&gt; </w:t>
-      </w:r>
-      <w:proofErr w:type="spellStart"/>
-      <w:r>
-        <w:rPr>
-          <w:rFonts w:ascii="Consolas" w:hAnsi="Consolas" w:cs="Consolas"/>
-          <w:color w:val="000000"/>
-          <w:sz w:val="19"/>
-          <w:szCs w:val="19"/>
-        </w:rPr>
-        <w:t>Buscar</w:t>
-      </w:r>
-      <w:proofErr w:type="spellEnd"/>
-      <w:r>
-        <w:rPr>
-          <w:rFonts w:ascii="Consolas" w:hAnsi="Consolas" w:cs="Consolas"/>
-          <w:color w:val="000000"/>
-          <w:sz w:val="19"/>
-          <w:szCs w:val="19"/>
-        </w:rPr>
-        <w:t>(Expression&lt;</w:t>
+        <w:t>Task&lt;IEnumerable&lt;TEntity&gt;&gt; Buscar(Expression&lt;</w:t>
       </w:r>
       <w:proofErr w:type="spellStart"/>
       <w:r>
@@ -955,16 +777,26 @@
           <w:lang w:val="pt-BR"/>
         </w:rPr>
       </w:pPr>
+      <w:r>
+        <w:rPr>
+          <w:rFonts w:ascii="Consolas" w:hAnsi="Consolas" w:cs="Consolas"/>
+          <w:color w:val="000000"/>
+          <w:sz w:val="19"/>
+          <w:szCs w:val="19"/>
+          <w:lang w:val="pt-BR"/>
+        </w:rPr>
+        <w:t>Task&lt;</w:t>
+      </w:r>
       <w:proofErr w:type="spellStart"/>
       <w:r>
         <w:rPr>
           <w:rFonts w:ascii="Consolas" w:hAnsi="Consolas" w:cs="Consolas"/>
-          <w:color w:val="000000"/>
-          <w:sz w:val="19"/>
-          <w:szCs w:val="19"/>
-          <w:lang w:val="pt-BR"/>
-        </w:rPr>
-        <w:t>Task</w:t>
+          <w:color w:val="0000FF"/>
+          <w:sz w:val="19"/>
+          <w:szCs w:val="19"/>
+          <w:lang w:val="pt-BR"/>
+        </w:rPr>
+        <w:t>int</w:t>
       </w:r>
       <w:proofErr w:type="spellEnd"/>
       <w:r>
@@ -975,51 +807,7 @@
           <w:szCs w:val="19"/>
           <w:lang w:val="pt-BR"/>
         </w:rPr>
-        <w:t>&lt;</w:t>
-      </w:r>
-      <w:proofErr w:type="spellStart"/>
-      <w:r>
-        <w:rPr>
-          <w:rFonts w:ascii="Consolas" w:hAnsi="Consolas" w:cs="Consolas"/>
-          <w:color w:val="0000FF"/>
-          <w:sz w:val="19"/>
-          <w:szCs w:val="19"/>
-          <w:lang w:val="pt-BR"/>
-        </w:rPr>
-        <w:t>int</w:t>
-      </w:r>
-      <w:proofErr w:type="spellEnd"/>
-      <w:r>
-        <w:rPr>
-          <w:rFonts w:ascii="Consolas" w:hAnsi="Consolas" w:cs="Consolas"/>
-          <w:color w:val="000000"/>
-          <w:sz w:val="19"/>
-          <w:szCs w:val="19"/>
-          <w:lang w:val="pt-BR"/>
-        </w:rPr>
-        <w:t xml:space="preserve">&gt; </w:t>
-      </w:r>
-      <w:proofErr w:type="spellStart"/>
-      <w:r>
-        <w:rPr>
-          <w:rFonts w:ascii="Consolas" w:hAnsi="Consolas" w:cs="Consolas"/>
-          <w:color w:val="000000"/>
-          <w:sz w:val="19"/>
-          <w:szCs w:val="19"/>
-          <w:lang w:val="pt-BR"/>
-        </w:rPr>
-        <w:t>SaveChanges</w:t>
-      </w:r>
-      <w:proofErr w:type="spellEnd"/>
-      <w:r>
-        <w:rPr>
-          <w:rFonts w:ascii="Consolas" w:hAnsi="Consolas" w:cs="Consolas"/>
-          <w:color w:val="000000"/>
-          <w:sz w:val="19"/>
-          <w:szCs w:val="19"/>
-          <w:lang w:val="pt-BR"/>
-        </w:rPr>
-        <w:t>();</w:t>
+        <w:t>&gt; SaveChanges();</w:t>
       </w:r>
     </w:p>
     <w:p>
@@ -1367,27 +1155,7 @@
           <w:sz w:val="19"/>
           <w:szCs w:val="19"/>
         </w:rPr>
-        <w:t xml:space="preserve"> </w:t>
-      </w:r>
-      <w:proofErr w:type="spellStart"/>
-      <w:r>
-        <w:rPr>
-          <w:rFonts w:ascii="Consolas" w:hAnsi="Consolas" w:cs="Consolas"/>
-          <w:color w:val="000000"/>
-          <w:sz w:val="19"/>
-          <w:szCs w:val="19"/>
-        </w:rPr>
-        <w:t>Guid</w:t>
-      </w:r>
-      <w:proofErr w:type="spellEnd"/>
-      <w:r>
-        <w:rPr>
-          <w:rFonts w:ascii="Consolas" w:hAnsi="Consolas" w:cs="Consolas"/>
-          <w:color w:val="000000"/>
-          <w:sz w:val="19"/>
-          <w:szCs w:val="19"/>
-        </w:rPr>
-        <w:t xml:space="preserve"> Id { </w:t>
+        <w:t xml:space="preserve"> Guid Id { </w:t>
       </w:r>
       <w:r>
         <w:rPr>
@@ -1491,22 +1259,8 @@
           <w:lang w:val="pt-BR"/>
         </w:rPr>
         <w:lastRenderedPageBreak/>
-        <w:t>Por fim, nosso repositório personalizado ele herda de : IRepository&lt;Model&gt; passando entre o tipo a sua model. Dentro da classe, implementamos os tipos da interface.</w:t>
-      </w:r>
-    </w:p>
-    <w:p>
-      <w:pPr>
-        <w:pStyle w:val="PargrafodaLista"/>
-        <w:numPr>
-          <w:ilvl w:val="0"/>
-          <w:numId w:val="1"/>
-        </w:numPr>
-        <w:rPr>
-          <w:rFonts w:ascii="Arial" w:hAnsi="Arial" w:cs="Arial"/>
-          <w:color w:val="4472C4" w:themeColor="accent1"/>
-          <w:lang w:val="pt-BR"/>
-        </w:rPr>
-      </w:pPr>
+        <w:t>Por fim, nosso repositório personalizado ele herda de : IRepository&lt;Model&gt; passando entre o tipo a sua model. Dentro da classe, implementamos os tipos da interface</w:t>
+      </w:r>
     </w:p>
     <w:sectPr>
       <w:pgSz w:w="11906" w:h="16838"/>

</xml_diff>